<commit_message>
sprint 5 doc to appear
</commit_message>
<xml_diff>
--- a/sprint 5.docx
+++ b/sprint 5.docx
@@ -1,6 +1,6 @@
 
 <file path=word/document.xml><?xml version="1.0" encoding="utf-8"?>
-<w:document xmlns:wpc="http://schemas.microsoft.com/office/word/2010/wordprocessingCanvas" xmlns:cx="http://schemas.microsoft.com/office/drawing/2014/chartex" xmlns:cx1="http://schemas.microsoft.com/office/drawing/2015/9/8/chartex" xmlns:cx2="http://schemas.microsoft.com/office/drawing/2015/10/21/chartex" xmlns:cx3="http://schemas.microsoft.com/office/drawing/2016/5/9/chartex" xmlns:cx4="http://schemas.microsoft.com/office/drawing/2016/5/10/chartex" xmlns:cx5="http://schemas.microsoft.com/office/drawing/2016/5/11/chartex" xmlns:cx6="http://schemas.microsoft.com/office/drawing/2016/5/12/chartex" xmlns:cx7="http://schemas.microsoft.com/office/drawing/2016/5/13/chartex" xmlns:cx8="http://schemas.microsoft.com/office/drawing/2016/5/14/chartex" xmlns:mc="http://schemas.openxmlformats.org/markup-compatibility/2006" xmlns:aink="http://schemas.microsoft.com/office/drawing/2016/ink" xmlns:am3d="http://schemas.microsoft.com/office/drawing/2017/model3d" xmlns:o="urn:schemas-microsoft-com:office:office" xmlns:r="http://schemas.openxmlformats.org/officeDocument/2006/relationships" xmlns:m="http://schemas.openxmlformats.org/officeDocument/2006/math" xmlns:v="urn:schemas-microsoft-com:vml" xmlns:wp14="http://schemas.microsoft.com/office/word/2010/wordprocessingDrawing" xmlns:wp="http://schemas.openxmlformats.org/drawingml/2006/wordprocessingDrawing" xmlns:w10="urn:schemas-microsoft-com:office:word" xmlns:w="http://schemas.openxmlformats.org/wordprocessingml/2006/main" xmlns:w14="http://schemas.microsoft.com/office/word/2010/wordml" xmlns:w15="http://schemas.microsoft.com/office/word/2012/wordml" xmlns:w16cid="http://schemas.microsoft.com/office/word/2016/wordml/cid" xmlns:w16se="http://schemas.microsoft.com/office/word/2015/wordml/symex" xmlns:wpg="http://schemas.microsoft.com/office/word/2010/wordprocessingGroup" xmlns:wpi="http://schemas.microsoft.com/office/word/2010/wordprocessingInk" xmlns:wne="http://schemas.microsoft.com/office/word/2006/wordml" xmlns:wps="http://schemas.microsoft.com/office/word/2010/wordprocessingShape" mc:Ignorable="w14 w15 w16se w16cid wp14">
+<w:document xmlns:wpc="http://schemas.microsoft.com/office/word/2010/wordprocessingCanvas" xmlns:cx="http://schemas.microsoft.com/office/drawing/2014/chartex" xmlns:cx1="http://schemas.microsoft.com/office/drawing/2015/9/8/chartex" xmlns:mc="http://schemas.openxmlformats.org/markup-compatibility/2006" xmlns:o="urn:schemas-microsoft-com:office:office" xmlns:r="http://schemas.openxmlformats.org/officeDocument/2006/relationships" xmlns:m="http://schemas.openxmlformats.org/officeDocument/2006/math" xmlns:v="urn:schemas-microsoft-com:vml" xmlns:wp14="http://schemas.microsoft.com/office/word/2010/wordprocessingDrawing" xmlns:wp="http://schemas.openxmlformats.org/drawingml/2006/wordprocessingDrawing" xmlns:w10="urn:schemas-microsoft-com:office:word" xmlns:w="http://schemas.openxmlformats.org/wordprocessingml/2006/main" xmlns:w14="http://schemas.microsoft.com/office/word/2010/wordml" xmlns:w15="http://schemas.microsoft.com/office/word/2012/wordml" xmlns:w16se="http://schemas.microsoft.com/office/word/2015/wordml/symex" xmlns:wpg="http://schemas.microsoft.com/office/word/2010/wordprocessingGroup" xmlns:wpi="http://schemas.microsoft.com/office/word/2010/wordprocessingInk" xmlns:wne="http://schemas.microsoft.com/office/word/2006/wordml" xmlns:wps="http://schemas.microsoft.com/office/word/2010/wordprocessingShape" mc:Ignorable="w14 w15 w16se wp14">
   <w:body>
     <w:p>
       <w:pPr>
@@ -194,8 +194,6 @@
         </w:rPr>
         <w:t>Template – cuz formatting in this file sucks, recommend copy paste</w:t>
       </w:r>
-      <w:bookmarkStart w:id="0" w:name="_GoBack"/>
-      <w:bookmarkEnd w:id="0"/>
     </w:p>
     <w:p>
       <w:pPr>
@@ -206,8 +204,16 @@
         </w:numPr>
       </w:pPr>
       <w:r>
-        <w:t>text</w:t>
-      </w:r>
+        <w:t>T</w:t>
+      </w:r>
+      <w:r>
+        <w:t>ext</w:t>
+      </w:r>
+      <w:r>
+        <w:t xml:space="preserve"> 1</w:t>
+      </w:r>
+      <w:bookmarkStart w:id="0" w:name="_GoBack"/>
+      <w:bookmarkEnd w:id="0"/>
     </w:p>
     <w:p>
       <w:pPr>
@@ -631,7 +637,7 @@
 </file>
 
 <file path=word/numbering.xml><?xml version="1.0" encoding="utf-8"?>
-<w:numbering xmlns:wpc="http://schemas.microsoft.com/office/word/2010/wordprocessingCanvas" xmlns:cx="http://schemas.microsoft.com/office/drawing/2014/chartex" xmlns:cx1="http://schemas.microsoft.com/office/drawing/2015/9/8/chartex" xmlns:cx2="http://schemas.microsoft.com/office/drawing/2015/10/21/chartex" xmlns:cx3="http://schemas.microsoft.com/office/drawing/2016/5/9/chartex" xmlns:cx4="http://schemas.microsoft.com/office/drawing/2016/5/10/chartex" xmlns:cx5="http://schemas.microsoft.com/office/drawing/2016/5/11/chartex" xmlns:cx6="http://schemas.microsoft.com/office/drawing/2016/5/12/chartex" xmlns:cx7="http://schemas.microsoft.com/office/drawing/2016/5/13/chartex" xmlns:cx8="http://schemas.microsoft.com/office/drawing/2016/5/14/chartex" xmlns:mc="http://schemas.openxmlformats.org/markup-compatibility/2006" xmlns:aink="http://schemas.microsoft.com/office/drawing/2016/ink" xmlns:am3d="http://schemas.microsoft.com/office/drawing/2017/model3d" xmlns:o="urn:schemas-microsoft-com:office:office" xmlns:r="http://schemas.openxmlformats.org/officeDocument/2006/relationships" xmlns:m="http://schemas.openxmlformats.org/officeDocument/2006/math" xmlns:v="urn:schemas-microsoft-com:vml" xmlns:wp14="http://schemas.microsoft.com/office/word/2010/wordprocessingDrawing" xmlns:wp="http://schemas.openxmlformats.org/drawingml/2006/wordprocessingDrawing" xmlns:w10="urn:schemas-microsoft-com:office:word" xmlns:w="http://schemas.openxmlformats.org/wordprocessingml/2006/main" xmlns:w14="http://schemas.microsoft.com/office/word/2010/wordml" xmlns:w15="http://schemas.microsoft.com/office/word/2012/wordml" xmlns:w16cid="http://schemas.microsoft.com/office/word/2016/wordml/cid" xmlns:w16se="http://schemas.microsoft.com/office/word/2015/wordml/symex" xmlns:wpg="http://schemas.microsoft.com/office/word/2010/wordprocessingGroup" xmlns:wpi="http://schemas.microsoft.com/office/word/2010/wordprocessingInk" xmlns:wne="http://schemas.microsoft.com/office/word/2006/wordml" xmlns:wps="http://schemas.microsoft.com/office/word/2010/wordprocessingShape" mc:Ignorable="w14 w15 w16se w16cid wp14">
+<w:numbering xmlns:wpc="http://schemas.microsoft.com/office/word/2010/wordprocessingCanvas" xmlns:cx="http://schemas.microsoft.com/office/drawing/2014/chartex" xmlns:cx1="http://schemas.microsoft.com/office/drawing/2015/9/8/chartex" xmlns:mc="http://schemas.openxmlformats.org/markup-compatibility/2006" xmlns:o="urn:schemas-microsoft-com:office:office" xmlns:r="http://schemas.openxmlformats.org/officeDocument/2006/relationships" xmlns:m="http://schemas.openxmlformats.org/officeDocument/2006/math" xmlns:v="urn:schemas-microsoft-com:vml" xmlns:wp14="http://schemas.microsoft.com/office/word/2010/wordprocessingDrawing" xmlns:wp="http://schemas.openxmlformats.org/drawingml/2006/wordprocessingDrawing" xmlns:w10="urn:schemas-microsoft-com:office:word" xmlns:w="http://schemas.openxmlformats.org/wordprocessingml/2006/main" xmlns:w14="http://schemas.microsoft.com/office/word/2010/wordml" xmlns:w15="http://schemas.microsoft.com/office/word/2012/wordml" xmlns:w16se="http://schemas.microsoft.com/office/word/2015/wordml/symex" xmlns:wpg="http://schemas.microsoft.com/office/word/2010/wordprocessingGroup" xmlns:wpi="http://schemas.microsoft.com/office/word/2010/wordprocessingInk" xmlns:wne="http://schemas.microsoft.com/office/word/2006/wordml" xmlns:wps="http://schemas.microsoft.com/office/word/2010/wordprocessingShape" mc:Ignorable="w14 w15 w16se wp14">
   <w:abstractNum w:abstractNumId="0" w15:restartNumberingAfterBreak="0">
     <w:nsid w:val="03AD373E"/>
     <w:multiLevelType w:val="multilevel"/>
@@ -1792,7 +1798,7 @@
 </file>
 
 <file path=word/styles.xml><?xml version="1.0" encoding="utf-8"?>
-<w:styles xmlns:mc="http://schemas.openxmlformats.org/markup-compatibility/2006" xmlns:r="http://schemas.openxmlformats.org/officeDocument/2006/relationships" xmlns:w="http://schemas.openxmlformats.org/wordprocessingml/2006/main" xmlns:w14="http://schemas.microsoft.com/office/word/2010/wordml" xmlns:w15="http://schemas.microsoft.com/office/word/2012/wordml" xmlns:w16cid="http://schemas.microsoft.com/office/word/2016/wordml/cid" xmlns:w16se="http://schemas.microsoft.com/office/word/2015/wordml/symex" mc:Ignorable="w14 w15 w16se w16cid">
+<w:styles xmlns:mc="http://schemas.openxmlformats.org/markup-compatibility/2006" xmlns:r="http://schemas.openxmlformats.org/officeDocument/2006/relationships" xmlns:w="http://schemas.openxmlformats.org/wordprocessingml/2006/main" xmlns:w14="http://schemas.microsoft.com/office/word/2010/wordml" xmlns:w15="http://schemas.microsoft.com/office/word/2012/wordml" xmlns:w16se="http://schemas.microsoft.com/office/word/2015/wordml/symex" mc:Ignorable="w14 w15 w16se">
   <w:docDefaults>
     <w:rPrDefault>
       <w:rPr>
@@ -1808,7 +1814,7 @@
       </w:pPr>
     </w:pPrDefault>
   </w:docDefaults>
-  <w:latentStyles w:defLockedState="0" w:defUIPriority="99" w:defSemiHidden="0" w:defUnhideWhenUsed="0" w:defQFormat="0" w:count="377">
+  <w:latentStyles w:defLockedState="0" w:defUIPriority="99" w:defSemiHidden="0" w:defUnhideWhenUsed="0" w:defQFormat="0" w:count="371">
     <w:lsdException w:name="Normal" w:uiPriority="0" w:qFormat="1"/>
     <w:lsdException w:name="heading 1" w:uiPriority="9" w:qFormat="1"/>
     <w:lsdException w:name="heading 2" w:semiHidden="1" w:uiPriority="9" w:unhideWhenUsed="1" w:qFormat="1"/>
@@ -1956,8 +1962,11 @@
     <w:lsdException w:name="Table 3D effects 3" w:semiHidden="1" w:unhideWhenUsed="1"/>
     <w:lsdException w:name="Table Contemporary" w:semiHidden="1" w:unhideWhenUsed="1"/>
     <w:lsdException w:name="Table Elegant" w:semiHidden="1" w:unhideWhenUsed="1"/>
+    <w:lsdException w:name="Table Professional" w:semiHidden="1" w:unhideWhenUsed="1"/>
     <w:lsdException w:name="Table Subtle 1" w:semiHidden="1" w:unhideWhenUsed="1"/>
     <w:lsdException w:name="Table Subtle 2" w:semiHidden="1" w:unhideWhenUsed="1"/>
+    <w:lsdException w:name="Table Web 1" w:semiHidden="1" w:unhideWhenUsed="1"/>
+    <w:lsdException w:name="Table Web 2" w:semiHidden="1" w:unhideWhenUsed="1"/>
     <w:lsdException w:name="Table Web 3" w:semiHidden="1" w:unhideWhenUsed="1"/>
     <w:lsdException w:name="Balloon Text" w:semiHidden="1" w:unhideWhenUsed="1"/>
     <w:lsdException w:name="Table Grid" w:uiPriority="39"/>
@@ -2177,12 +2186,6 @@
     <w:lsdException w:name="List Table 5 Dark Accent 6" w:uiPriority="50"/>
     <w:lsdException w:name="List Table 6 Colorful Accent 6" w:uiPriority="51"/>
     <w:lsdException w:name="List Table 7 Colorful Accent 6" w:uiPriority="52"/>
-    <w:lsdException w:name="Mention" w:semiHidden="1" w:unhideWhenUsed="1"/>
-    <w:lsdException w:name="Smart Hyperlink" w:semiHidden="1" w:unhideWhenUsed="1"/>
-    <w:lsdException w:name="Hashtag" w:semiHidden="1" w:unhideWhenUsed="1"/>
-    <w:lsdException w:name="Unresolved Mention" w:semiHidden="1" w:unhideWhenUsed="1"/>
-    <w:lsdException w:name="Smart Link" w:semiHidden="1" w:unhideWhenUsed="1"/>
-    <w:lsdException w:name="Smart Link Error" w:semiHidden="1" w:unhideWhenUsed="1"/>
   </w:latentStyles>
   <w:style w:type="paragraph" w:default="1" w:styleId="Normal">
     <w:name w:val="Normal"/>

</xml_diff>

<commit_message>
Submitting sprint 5 docx 2:31pm 11/12 - Shane Brandl
</commit_message>
<xml_diff>
--- a/sprint 5.docx
+++ b/sprint 5.docx
@@ -1,6 +1,6 @@
 
 <file path=word/document.xml><?xml version="1.0" encoding="utf-8"?>
-<w:document xmlns:wpc="http://schemas.microsoft.com/office/word/2010/wordprocessingCanvas" xmlns:cx="http://schemas.microsoft.com/office/drawing/2014/chartex" xmlns:cx1="http://schemas.microsoft.com/office/drawing/2015/9/8/chartex" xmlns:mc="http://schemas.openxmlformats.org/markup-compatibility/2006" xmlns:o="urn:schemas-microsoft-com:office:office" xmlns:r="http://schemas.openxmlformats.org/officeDocument/2006/relationships" xmlns:m="http://schemas.openxmlformats.org/officeDocument/2006/math" xmlns:v="urn:schemas-microsoft-com:vml" xmlns:wp14="http://schemas.microsoft.com/office/word/2010/wordprocessingDrawing" xmlns:wp="http://schemas.openxmlformats.org/drawingml/2006/wordprocessingDrawing" xmlns:w10="urn:schemas-microsoft-com:office:word" xmlns:w="http://schemas.openxmlformats.org/wordprocessingml/2006/main" xmlns:w14="http://schemas.microsoft.com/office/word/2010/wordml" xmlns:w15="http://schemas.microsoft.com/office/word/2012/wordml" xmlns:w16se="http://schemas.microsoft.com/office/word/2015/wordml/symex" xmlns:wpg="http://schemas.microsoft.com/office/word/2010/wordprocessingGroup" xmlns:wpi="http://schemas.microsoft.com/office/word/2010/wordprocessingInk" xmlns:wne="http://schemas.microsoft.com/office/word/2006/wordml" xmlns:wps="http://schemas.microsoft.com/office/word/2010/wordprocessingShape" mc:Ignorable="w14 w15 w16se wp14">
+<w:document xmlns:wpc="http://schemas.microsoft.com/office/word/2010/wordprocessingCanvas" xmlns:cx="http://schemas.microsoft.com/office/drawing/2014/chartex" xmlns:cx1="http://schemas.microsoft.com/office/drawing/2015/9/8/chartex" xmlns:cx2="http://schemas.microsoft.com/office/drawing/2015/10/21/chartex" xmlns:cx3="http://schemas.microsoft.com/office/drawing/2016/5/9/chartex" xmlns:cx4="http://schemas.microsoft.com/office/drawing/2016/5/10/chartex" xmlns:cx5="http://schemas.microsoft.com/office/drawing/2016/5/11/chartex" xmlns:cx6="http://schemas.microsoft.com/office/drawing/2016/5/12/chartex" xmlns:cx7="http://schemas.microsoft.com/office/drawing/2016/5/13/chartex" xmlns:cx8="http://schemas.microsoft.com/office/drawing/2016/5/14/chartex" xmlns:mc="http://schemas.openxmlformats.org/markup-compatibility/2006" xmlns:aink="http://schemas.microsoft.com/office/drawing/2016/ink" xmlns:am3d="http://schemas.microsoft.com/office/drawing/2017/model3d" xmlns:o="urn:schemas-microsoft-com:office:office" xmlns:r="http://schemas.openxmlformats.org/officeDocument/2006/relationships" xmlns:m="http://schemas.openxmlformats.org/officeDocument/2006/math" xmlns:v="urn:schemas-microsoft-com:vml" xmlns:wp14="http://schemas.microsoft.com/office/word/2010/wordprocessingDrawing" xmlns:wp="http://schemas.openxmlformats.org/drawingml/2006/wordprocessingDrawing" xmlns:w10="urn:schemas-microsoft-com:office:word" xmlns:w="http://schemas.openxmlformats.org/wordprocessingml/2006/main" xmlns:w14="http://schemas.microsoft.com/office/word/2010/wordml" xmlns:w15="http://schemas.microsoft.com/office/word/2012/wordml" xmlns:w16cid="http://schemas.microsoft.com/office/word/2016/wordml/cid" xmlns:w16se="http://schemas.microsoft.com/office/word/2015/wordml/symex" xmlns:wpg="http://schemas.microsoft.com/office/word/2010/wordprocessingGroup" xmlns:wpi="http://schemas.microsoft.com/office/word/2010/wordprocessingInk" xmlns:wne="http://schemas.microsoft.com/office/word/2006/wordml" xmlns:wps="http://schemas.microsoft.com/office/word/2010/wordprocessingShape" mc:Ignorable="w14 w15 w16se w16cid wp14">
   <w:body>
     <w:p>
       <w:pPr>
@@ -192,7 +192,16 @@
           <w:sz w:val="24"/>
           <w:szCs w:val="24"/>
         </w:rPr>
-        <w:t>Template – cuz formatting in this file sucks, recommend copy paste</w:t>
+        <w:t>File</w:t>
+      </w:r>
+      <w:r>
+        <w:rPr>
+          <w:rFonts w:ascii="Arial" w:eastAsia="Arial" w:hAnsi="Arial" w:cs="Arial"/>
+          <w:b/>
+          <w:sz w:val="24"/>
+          <w:szCs w:val="24"/>
+        </w:rPr>
+        <w:t xml:space="preserve"> Toolbar</w:t>
       </w:r>
     </w:p>
     <w:p>
@@ -204,25 +213,18 @@
         </w:numPr>
       </w:pPr>
       <w:r>
-        <w:t>T</w:t>
-      </w:r>
-      <w:r>
-        <w:t>ext</w:t>
-      </w:r>
-      <w:r>
-        <w:t xml:space="preserve"> 1</w:t>
-      </w:r>
-      <w:bookmarkStart w:id="0" w:name="_GoBack"/>
-      <w:bookmarkEnd w:id="0"/>
-    </w:p>
-    <w:p>
-      <w:pPr>
-        <w:ind w:left="360"/>
-      </w:pPr>
-    </w:p>
-    <w:p/>
-    <w:p>
-      <w:pPr>
+        <w:t xml:space="preserve">Implement a file menu for selecting directories instead of a button system. </w:t>
+      </w:r>
+      <w:r>
+        <w:t xml:space="preserve"> </w:t>
+      </w:r>
+    </w:p>
+    <w:p>
+      <w:pPr>
+        <w:numPr>
+          <w:ilvl w:val="0"/>
+          <w:numId w:val="2"/>
+        </w:numPr>
         <w:pBdr>
           <w:top w:val="nil"/>
           <w:left w:val="nil"/>
@@ -239,9 +241,34 @@
           <w:szCs w:val="24"/>
         </w:rPr>
       </w:pPr>
-    </w:p>
-    <w:p>
-      <w:pPr>
+      <w:r>
+        <w:rPr>
+          <w:rFonts w:ascii="Arial" w:eastAsia="Arial" w:hAnsi="Arial" w:cs="Arial"/>
+          <w:b/>
+          <w:sz w:val="24"/>
+          <w:szCs w:val="24"/>
+        </w:rPr>
+        <w:t>Create Key Path Text Field</w:t>
+      </w:r>
+    </w:p>
+    <w:p>
+      <w:pPr>
+        <w:pStyle w:val="ListParagraph"/>
+        <w:numPr>
+          <w:ilvl w:val="0"/>
+          <w:numId w:val="10"/>
+        </w:numPr>
+      </w:pPr>
+      <w:r>
+        <w:t xml:space="preserve">Create a text field in the gui to see if a professor’s grading key already exists in the key folder. </w:t>
+      </w:r>
+    </w:p>
+    <w:p>
+      <w:pPr>
+        <w:numPr>
+          <w:ilvl w:val="0"/>
+          <w:numId w:val="2"/>
+        </w:numPr>
         <w:pBdr>
           <w:top w:val="nil"/>
           <w:left w:val="nil"/>
@@ -258,13 +285,251 @@
           <w:szCs w:val="24"/>
         </w:rPr>
       </w:pPr>
-    </w:p>
-    <w:p>
-      <w:pPr>
-        <w:rPr>
-          <w:b/>
-        </w:rPr>
-      </w:pPr>
+      <w:r>
+        <w:rPr>
+          <w:rFonts w:ascii="Arial" w:eastAsia="Arial" w:hAnsi="Arial" w:cs="Arial"/>
+          <w:b/>
+          <w:sz w:val="24"/>
+          <w:szCs w:val="24"/>
+        </w:rPr>
+        <w:t>Code Output</w:t>
+      </w:r>
+    </w:p>
+    <w:p>
+      <w:pPr>
+        <w:pStyle w:val="ListParagraph"/>
+        <w:numPr>
+          <w:ilvl w:val="0"/>
+          <w:numId w:val="10"/>
+        </w:numPr>
+      </w:pPr>
+      <w:r>
+        <w:t xml:space="preserve">Run and display code output. </w:t>
+      </w:r>
+    </w:p>
+    <w:p>
+      <w:pPr>
+        <w:numPr>
+          <w:ilvl w:val="0"/>
+          <w:numId w:val="2"/>
+        </w:numPr>
+        <w:pBdr>
+          <w:top w:val="nil"/>
+          <w:left w:val="nil"/>
+          <w:bottom w:val="nil"/>
+          <w:right w:val="nil"/>
+          <w:between w:val="nil"/>
+        </w:pBdr>
+        <w:spacing w:after="0" w:line="240" w:lineRule="auto"/>
+        <w:rPr>
+          <w:rFonts w:ascii="Arial" w:eastAsia="Arial" w:hAnsi="Arial" w:cs="Arial"/>
+          <w:b/>
+          <w:color w:val="000000"/>
+          <w:sz w:val="24"/>
+          <w:szCs w:val="24"/>
+        </w:rPr>
+      </w:pPr>
+      <w:r>
+        <w:rPr>
+          <w:rFonts w:ascii="Arial" w:eastAsia="Arial" w:hAnsi="Arial" w:cs="Arial"/>
+          <w:b/>
+          <w:sz w:val="24"/>
+          <w:szCs w:val="24"/>
+        </w:rPr>
+        <w:t>Individual Method Testing</w:t>
+      </w:r>
+    </w:p>
+    <w:p>
+      <w:pPr>
+        <w:pStyle w:val="ListParagraph"/>
+        <w:numPr>
+          <w:ilvl w:val="0"/>
+          <w:numId w:val="10"/>
+        </w:numPr>
+      </w:pPr>
+      <w:r>
+        <w:t xml:space="preserve">Progress with dynamic analysis allowing for individual function testing. </w:t>
+      </w:r>
+    </w:p>
+    <w:p>
+      <w:pPr>
+        <w:numPr>
+          <w:ilvl w:val="0"/>
+          <w:numId w:val="2"/>
+        </w:numPr>
+        <w:pBdr>
+          <w:top w:val="nil"/>
+          <w:left w:val="nil"/>
+          <w:bottom w:val="nil"/>
+          <w:right w:val="nil"/>
+          <w:between w:val="nil"/>
+        </w:pBdr>
+        <w:spacing w:after="0" w:line="240" w:lineRule="auto"/>
+        <w:rPr>
+          <w:rFonts w:ascii="Arial" w:eastAsia="Arial" w:hAnsi="Arial" w:cs="Arial"/>
+          <w:b/>
+          <w:color w:val="000000"/>
+          <w:sz w:val="24"/>
+          <w:szCs w:val="24"/>
+        </w:rPr>
+      </w:pPr>
+      <w:r>
+        <w:rPr>
+          <w:rFonts w:ascii="Arial" w:eastAsia="Arial" w:hAnsi="Arial" w:cs="Arial"/>
+          <w:b/>
+          <w:sz w:val="24"/>
+          <w:szCs w:val="24"/>
+        </w:rPr>
+        <w:t>Icon Creation</w:t>
+      </w:r>
+    </w:p>
+    <w:p>
+      <w:pPr>
+        <w:pStyle w:val="ListParagraph"/>
+        <w:numPr>
+          <w:ilvl w:val="0"/>
+          <w:numId w:val="10"/>
+        </w:numPr>
+      </w:pPr>
+      <w:r>
+        <w:t xml:space="preserve">Create an icon for </w:t>
+      </w:r>
+      <w:r>
+        <w:t xml:space="preserve">the taskbar. </w:t>
+      </w:r>
+    </w:p>
+    <w:p>
+      <w:pPr>
+        <w:numPr>
+          <w:ilvl w:val="0"/>
+          <w:numId w:val="2"/>
+        </w:numPr>
+        <w:pBdr>
+          <w:top w:val="nil"/>
+          <w:left w:val="nil"/>
+          <w:bottom w:val="nil"/>
+          <w:right w:val="nil"/>
+          <w:between w:val="nil"/>
+        </w:pBdr>
+        <w:spacing w:after="0" w:line="240" w:lineRule="auto"/>
+        <w:rPr>
+          <w:rFonts w:ascii="Arial" w:eastAsia="Arial" w:hAnsi="Arial" w:cs="Arial"/>
+          <w:b/>
+          <w:color w:val="000000"/>
+          <w:sz w:val="24"/>
+          <w:szCs w:val="24"/>
+        </w:rPr>
+      </w:pPr>
+      <w:r>
+        <w:rPr>
+          <w:rFonts w:ascii="Arial" w:eastAsia="Arial" w:hAnsi="Arial" w:cs="Arial"/>
+          <w:b/>
+          <w:sz w:val="24"/>
+          <w:szCs w:val="24"/>
+        </w:rPr>
+        <w:t>Code Reviews</w:t>
+      </w:r>
+    </w:p>
+    <w:p>
+      <w:pPr>
+        <w:pStyle w:val="ListParagraph"/>
+        <w:numPr>
+          <w:ilvl w:val="0"/>
+          <w:numId w:val="10"/>
+        </w:numPr>
+      </w:pPr>
+      <w:r>
+        <w:t>Write code reviews for code in the development branch.</w:t>
+      </w:r>
+    </w:p>
+    <w:p>
+      <w:pPr>
+        <w:numPr>
+          <w:ilvl w:val="0"/>
+          <w:numId w:val="2"/>
+        </w:numPr>
+        <w:pBdr>
+          <w:top w:val="nil"/>
+          <w:left w:val="nil"/>
+          <w:bottom w:val="nil"/>
+          <w:right w:val="nil"/>
+          <w:between w:val="nil"/>
+        </w:pBdr>
+        <w:spacing w:after="0" w:line="240" w:lineRule="auto"/>
+        <w:rPr>
+          <w:rFonts w:ascii="Arial" w:eastAsia="Arial" w:hAnsi="Arial" w:cs="Arial"/>
+          <w:b/>
+          <w:color w:val="000000"/>
+          <w:sz w:val="24"/>
+          <w:szCs w:val="24"/>
+        </w:rPr>
+      </w:pPr>
+      <w:r>
+        <w:rPr>
+          <w:rFonts w:ascii="Arial" w:eastAsia="Arial" w:hAnsi="Arial" w:cs="Arial"/>
+          <w:b/>
+          <w:sz w:val="24"/>
+          <w:szCs w:val="24"/>
+        </w:rPr>
+        <w:t>Documentation</w:t>
+      </w:r>
+    </w:p>
+    <w:p>
+      <w:pPr>
+        <w:pStyle w:val="ListParagraph"/>
+        <w:numPr>
+          <w:ilvl w:val="0"/>
+          <w:numId w:val="10"/>
+        </w:numPr>
+      </w:pPr>
+      <w:r>
+        <w:t xml:space="preserve">Document current code. This will need to be updated every sprint. </w:t>
+      </w:r>
+    </w:p>
+    <w:p>
+      <w:pPr>
+        <w:pStyle w:val="ListParagraph"/>
+        <w:numPr>
+          <w:ilvl w:val="0"/>
+          <w:numId w:val="2"/>
+        </w:numPr>
+        <w:pBdr>
+          <w:top w:val="nil"/>
+          <w:left w:val="nil"/>
+          <w:bottom w:val="nil"/>
+          <w:right w:val="nil"/>
+          <w:between w:val="nil"/>
+        </w:pBdr>
+        <w:spacing w:after="0" w:line="240" w:lineRule="auto"/>
+        <w:rPr>
+          <w:rFonts w:ascii="Arial" w:eastAsia="Arial" w:hAnsi="Arial" w:cs="Arial"/>
+          <w:b/>
+          <w:color w:val="000000"/>
+          <w:sz w:val="24"/>
+          <w:szCs w:val="24"/>
+        </w:rPr>
+      </w:pPr>
+      <w:r>
+        <w:rPr>
+          <w:rFonts w:ascii="Arial" w:eastAsia="Arial" w:hAnsi="Arial" w:cs="Arial"/>
+          <w:b/>
+          <w:sz w:val="24"/>
+          <w:szCs w:val="24"/>
+        </w:rPr>
+        <w:t>GUI design – making use of textfield</w:t>
+      </w:r>
+    </w:p>
+    <w:p>
+      <w:pPr>
+        <w:pStyle w:val="ListParagraph"/>
+        <w:numPr>
+          <w:ilvl w:val="0"/>
+          <w:numId w:val="10"/>
+        </w:numPr>
+      </w:pPr>
+      <w:r>
+        <w:t>Hold meeting with group to discuss what the GUI should do when, and what to put in the text field area.</w:t>
+      </w:r>
     </w:p>
     <w:p>
       <w:pPr>
@@ -311,34 +576,54 @@
           <w:szCs w:val="24"/>
         </w:rPr>
       </w:pPr>
-      <w:bookmarkStart w:id="1" w:name="_heading=h.gjdgxs" w:colFirst="0" w:colLast="0"/>
+      <w:bookmarkStart w:id="0" w:name="_heading=h.gjdgxs" w:colFirst="0" w:colLast="0"/>
+      <w:bookmarkEnd w:id="0"/>
+      <w:r>
+        <w:rPr>
+          <w:rFonts w:ascii="Times New Roman" w:eastAsia="Times New Roman" w:hAnsi="Times New Roman" w:cs="Times New Roman"/>
+          <w:color w:val="000000"/>
+          <w:sz w:val="24"/>
+          <w:szCs w:val="24"/>
+        </w:rPr>
+        <w:t>Shane</w:t>
+      </w:r>
+      <w:r>
+        <w:rPr>
+          <w:rFonts w:ascii="Times New Roman" w:eastAsia="Times New Roman" w:hAnsi="Times New Roman" w:cs="Times New Roman"/>
+          <w:color w:val="000000"/>
+          <w:sz w:val="24"/>
+          <w:szCs w:val="24"/>
+        </w:rPr>
+        <w:t xml:space="preserve"> </w:t>
+      </w:r>
+      <w:r>
+        <w:rPr>
+          <w:rFonts w:ascii="Times New Roman" w:eastAsia="Times New Roman" w:hAnsi="Times New Roman" w:cs="Times New Roman"/>
+          <w:sz w:val="24"/>
+          <w:szCs w:val="24"/>
+        </w:rPr>
+        <w:t xml:space="preserve">(Project Manager) </w:t>
+      </w:r>
+      <w:r>
+        <w:rPr>
+          <w:rFonts w:ascii="Times New Roman" w:eastAsia="Times New Roman" w:hAnsi="Times New Roman" w:cs="Times New Roman"/>
+          <w:color w:val="000000"/>
+          <w:sz w:val="24"/>
+          <w:szCs w:val="24"/>
+        </w:rPr>
+        <w:t xml:space="preserve">– </w:t>
+      </w:r>
+      <w:r>
+        <w:rPr>
+          <w:rFonts w:ascii="Times New Roman" w:eastAsia="Times New Roman" w:hAnsi="Times New Roman" w:cs="Times New Roman"/>
+          <w:color w:val="000000"/>
+          <w:sz w:val="24"/>
+          <w:szCs w:val="24"/>
+        </w:rPr>
+        <w:t>H</w:t>
+      </w:r>
+      <w:bookmarkStart w:id="1" w:name="_GoBack"/>
       <w:bookmarkEnd w:id="1"/>
-      <w:r>
-        <w:rPr>
-          <w:rFonts w:ascii="Times New Roman" w:eastAsia="Times New Roman" w:hAnsi="Times New Roman" w:cs="Times New Roman"/>
-          <w:color w:val="000000"/>
-          <w:sz w:val="24"/>
-          <w:szCs w:val="24"/>
-        </w:rPr>
-        <w:t>Shane</w:t>
-      </w:r>
-      <w:r>
-        <w:rPr>
-          <w:rFonts w:ascii="Times New Roman" w:eastAsia="Times New Roman" w:hAnsi="Times New Roman" w:cs="Times New Roman"/>
-          <w:sz w:val="24"/>
-          <w:szCs w:val="24"/>
-        </w:rPr>
-        <w:t xml:space="preserve">(Project Manager) </w:t>
-      </w:r>
-      <w:r>
-        <w:rPr>
-          <w:rFonts w:ascii="Times New Roman" w:eastAsia="Times New Roman" w:hAnsi="Times New Roman" w:cs="Times New Roman"/>
-          <w:color w:val="000000"/>
-          <w:sz w:val="24"/>
-          <w:szCs w:val="24"/>
-        </w:rPr>
-        <w:t xml:space="preserve">– </w:t>
-      </w:r>
     </w:p>
     <w:p>
       <w:pPr>
@@ -370,6 +655,15 @@
         </w:rPr>
         <w:t xml:space="preserve">Bryce – </w:t>
       </w:r>
+      <w:r>
+        <w:rPr>
+          <w:rFonts w:ascii="Times New Roman" w:eastAsia="Times New Roman" w:hAnsi="Times New Roman" w:cs="Times New Roman"/>
+          <w:color w:val="000000"/>
+          <w:sz w:val="24"/>
+          <w:szCs w:val="24"/>
+        </w:rPr>
+        <w:t>C, D</w:t>
+      </w:r>
     </w:p>
     <w:p>
       <w:pPr>
@@ -401,6 +695,15 @@
         </w:rPr>
         <w:t xml:space="preserve">David – </w:t>
       </w:r>
+      <w:r>
+        <w:rPr>
+          <w:rFonts w:ascii="Times New Roman" w:eastAsia="Times New Roman" w:hAnsi="Times New Roman" w:cs="Times New Roman"/>
+          <w:color w:val="000000"/>
+          <w:sz w:val="24"/>
+          <w:szCs w:val="24"/>
+        </w:rPr>
+        <w:t>F, G</w:t>
+      </w:r>
     </w:p>
     <w:p>
       <w:pPr>
@@ -432,6 +735,15 @@
         </w:rPr>
         <w:t xml:space="preserve">Eli – </w:t>
       </w:r>
+      <w:r>
+        <w:rPr>
+          <w:rFonts w:ascii="Times New Roman" w:eastAsia="Times New Roman" w:hAnsi="Times New Roman" w:cs="Times New Roman"/>
+          <w:color w:val="000000"/>
+          <w:sz w:val="24"/>
+          <w:szCs w:val="24"/>
+        </w:rPr>
+        <w:t>C, D</w:t>
+      </w:r>
     </w:p>
     <w:p>
       <w:pPr>
@@ -463,6 +775,15 @@
         </w:rPr>
         <w:t xml:space="preserve">John – </w:t>
       </w:r>
+      <w:r>
+        <w:rPr>
+          <w:rFonts w:ascii="Times New Roman" w:eastAsia="Times New Roman" w:hAnsi="Times New Roman" w:cs="Times New Roman"/>
+          <w:color w:val="000000"/>
+          <w:sz w:val="24"/>
+          <w:szCs w:val="24"/>
+        </w:rPr>
+        <w:t>A</w:t>
+      </w:r>
     </w:p>
     <w:p>
       <w:pPr>
@@ -494,6 +815,15 @@
         </w:rPr>
         <w:t xml:space="preserve">Nolan – </w:t>
       </w:r>
+      <w:r>
+        <w:rPr>
+          <w:rFonts w:ascii="Times New Roman" w:eastAsia="Times New Roman" w:hAnsi="Times New Roman" w:cs="Times New Roman"/>
+          <w:color w:val="000000"/>
+          <w:sz w:val="24"/>
+          <w:szCs w:val="24"/>
+        </w:rPr>
+        <w:t>E, F, G</w:t>
+      </w:r>
     </w:p>
     <w:p>
       <w:pPr>
@@ -525,6 +855,15 @@
         </w:rPr>
         <w:t xml:space="preserve">Tyler – </w:t>
       </w:r>
+      <w:r>
+        <w:rPr>
+          <w:rFonts w:ascii="Times New Roman" w:eastAsia="Times New Roman" w:hAnsi="Times New Roman" w:cs="Times New Roman"/>
+          <w:color w:val="000000"/>
+          <w:sz w:val="24"/>
+          <w:szCs w:val="24"/>
+        </w:rPr>
+        <w:t>B</w:t>
+      </w:r>
     </w:p>
     <w:p>
       <w:pPr>
@@ -564,6 +903,14 @@
         </w:rPr>
         <w:t xml:space="preserve"> </w:t>
       </w:r>
+      <w:r>
+        <w:rPr>
+          <w:rFonts w:ascii="Times New Roman" w:eastAsia="Times New Roman" w:hAnsi="Times New Roman" w:cs="Times New Roman"/>
+          <w:sz w:val="24"/>
+          <w:szCs w:val="24"/>
+        </w:rPr>
+        <w:t>A</w:t>
+      </w:r>
     </w:p>
     <w:p>
       <w:pPr>
@@ -612,7 +959,7 @@
         <w:pStyle w:val="ListParagraph"/>
         <w:numPr>
           <w:ilvl w:val="0"/>
-          <w:numId w:val="10"/>
+          <w:numId w:val="2"/>
         </w:numPr>
         <w:pBdr>
           <w:top w:val="nil"/>
@@ -637,7 +984,7 @@
 </file>
 
 <file path=word/numbering.xml><?xml version="1.0" encoding="utf-8"?>
-<w:numbering xmlns:wpc="http://schemas.microsoft.com/office/word/2010/wordprocessingCanvas" xmlns:cx="http://schemas.microsoft.com/office/drawing/2014/chartex" xmlns:cx1="http://schemas.microsoft.com/office/drawing/2015/9/8/chartex" xmlns:mc="http://schemas.openxmlformats.org/markup-compatibility/2006" xmlns:o="urn:schemas-microsoft-com:office:office" xmlns:r="http://schemas.openxmlformats.org/officeDocument/2006/relationships" xmlns:m="http://schemas.openxmlformats.org/officeDocument/2006/math" xmlns:v="urn:schemas-microsoft-com:vml" xmlns:wp14="http://schemas.microsoft.com/office/word/2010/wordprocessingDrawing" xmlns:wp="http://schemas.openxmlformats.org/drawingml/2006/wordprocessingDrawing" xmlns:w10="urn:schemas-microsoft-com:office:word" xmlns:w="http://schemas.openxmlformats.org/wordprocessingml/2006/main" xmlns:w14="http://schemas.microsoft.com/office/word/2010/wordml" xmlns:w15="http://schemas.microsoft.com/office/word/2012/wordml" xmlns:w16se="http://schemas.microsoft.com/office/word/2015/wordml/symex" xmlns:wpg="http://schemas.microsoft.com/office/word/2010/wordprocessingGroup" xmlns:wpi="http://schemas.microsoft.com/office/word/2010/wordprocessingInk" xmlns:wne="http://schemas.microsoft.com/office/word/2006/wordml" xmlns:wps="http://schemas.microsoft.com/office/word/2010/wordprocessingShape" mc:Ignorable="w14 w15 w16se wp14">
+<w:numbering xmlns:wpc="http://schemas.microsoft.com/office/word/2010/wordprocessingCanvas" xmlns:cx="http://schemas.microsoft.com/office/drawing/2014/chartex" xmlns:cx1="http://schemas.microsoft.com/office/drawing/2015/9/8/chartex" xmlns:cx2="http://schemas.microsoft.com/office/drawing/2015/10/21/chartex" xmlns:cx3="http://schemas.microsoft.com/office/drawing/2016/5/9/chartex" xmlns:cx4="http://schemas.microsoft.com/office/drawing/2016/5/10/chartex" xmlns:cx5="http://schemas.microsoft.com/office/drawing/2016/5/11/chartex" xmlns:cx6="http://schemas.microsoft.com/office/drawing/2016/5/12/chartex" xmlns:cx7="http://schemas.microsoft.com/office/drawing/2016/5/13/chartex" xmlns:cx8="http://schemas.microsoft.com/office/drawing/2016/5/14/chartex" xmlns:mc="http://schemas.openxmlformats.org/markup-compatibility/2006" xmlns:aink="http://schemas.microsoft.com/office/drawing/2016/ink" xmlns:am3d="http://schemas.microsoft.com/office/drawing/2017/model3d" xmlns:o="urn:schemas-microsoft-com:office:office" xmlns:r="http://schemas.openxmlformats.org/officeDocument/2006/relationships" xmlns:m="http://schemas.openxmlformats.org/officeDocument/2006/math" xmlns:v="urn:schemas-microsoft-com:vml" xmlns:wp14="http://schemas.microsoft.com/office/word/2010/wordprocessingDrawing" xmlns:wp="http://schemas.openxmlformats.org/drawingml/2006/wordprocessingDrawing" xmlns:w10="urn:schemas-microsoft-com:office:word" xmlns:w="http://schemas.openxmlformats.org/wordprocessingml/2006/main" xmlns:w14="http://schemas.microsoft.com/office/word/2010/wordml" xmlns:w15="http://schemas.microsoft.com/office/word/2012/wordml" xmlns:w16cid="http://schemas.microsoft.com/office/word/2016/wordml/cid" xmlns:w16se="http://schemas.microsoft.com/office/word/2015/wordml/symex" xmlns:wpg="http://schemas.microsoft.com/office/word/2010/wordprocessingGroup" xmlns:wpi="http://schemas.microsoft.com/office/word/2010/wordprocessingInk" xmlns:wne="http://schemas.microsoft.com/office/word/2006/wordml" xmlns:wps="http://schemas.microsoft.com/office/word/2010/wordprocessingShape" mc:Ignorable="w14 w15 w16se w16cid wp14">
   <w:abstractNum w:abstractNumId="0" w15:restartNumberingAfterBreak="0">
     <w:nsid w:val="03AD373E"/>
     <w:multiLevelType w:val="multilevel"/>
@@ -1798,7 +2145,7 @@
 </file>
 
 <file path=word/styles.xml><?xml version="1.0" encoding="utf-8"?>
-<w:styles xmlns:mc="http://schemas.openxmlformats.org/markup-compatibility/2006" xmlns:r="http://schemas.openxmlformats.org/officeDocument/2006/relationships" xmlns:w="http://schemas.openxmlformats.org/wordprocessingml/2006/main" xmlns:w14="http://schemas.microsoft.com/office/word/2010/wordml" xmlns:w15="http://schemas.microsoft.com/office/word/2012/wordml" xmlns:w16se="http://schemas.microsoft.com/office/word/2015/wordml/symex" mc:Ignorable="w14 w15 w16se">
+<w:styles xmlns:mc="http://schemas.openxmlformats.org/markup-compatibility/2006" xmlns:r="http://schemas.openxmlformats.org/officeDocument/2006/relationships" xmlns:w="http://schemas.openxmlformats.org/wordprocessingml/2006/main" xmlns:w14="http://schemas.microsoft.com/office/word/2010/wordml" xmlns:w15="http://schemas.microsoft.com/office/word/2012/wordml" xmlns:w16cid="http://schemas.microsoft.com/office/word/2016/wordml/cid" xmlns:w16se="http://schemas.microsoft.com/office/word/2015/wordml/symex" mc:Ignorable="w14 w15 w16se w16cid">
   <w:docDefaults>
     <w:rPrDefault>
       <w:rPr>
@@ -1814,7 +2161,7 @@
       </w:pPr>
     </w:pPrDefault>
   </w:docDefaults>
-  <w:latentStyles w:defLockedState="0" w:defUIPriority="99" w:defSemiHidden="0" w:defUnhideWhenUsed="0" w:defQFormat="0" w:count="371">
+  <w:latentStyles w:defLockedState="0" w:defUIPriority="99" w:defSemiHidden="0" w:defUnhideWhenUsed="0" w:defQFormat="0" w:count="376">
     <w:lsdException w:name="Normal" w:uiPriority="0" w:qFormat="1"/>
     <w:lsdException w:name="heading 1" w:uiPriority="9" w:qFormat="1"/>
     <w:lsdException w:name="heading 2" w:semiHidden="1" w:uiPriority="9" w:unhideWhenUsed="1" w:qFormat="1"/>
@@ -2186,6 +2533,11 @@
     <w:lsdException w:name="List Table 5 Dark Accent 6" w:uiPriority="50"/>
     <w:lsdException w:name="List Table 6 Colorful Accent 6" w:uiPriority="51"/>
     <w:lsdException w:name="List Table 7 Colorful Accent 6" w:uiPriority="52"/>
+    <w:lsdException w:name="Mention" w:semiHidden="1" w:unhideWhenUsed="1"/>
+    <w:lsdException w:name="Smart Hyperlink" w:semiHidden="1" w:unhideWhenUsed="1"/>
+    <w:lsdException w:name="Hashtag" w:semiHidden="1" w:unhideWhenUsed="1"/>
+    <w:lsdException w:name="Unresolved Mention" w:semiHidden="1" w:unhideWhenUsed="1"/>
+    <w:lsdException w:name="Smart Link" w:semiHidden="1" w:unhideWhenUsed="1"/>
   </w:latentStyles>
   <w:style w:type="paragraph" w:default="1" w:styleId="Normal">
     <w:name w:val="Normal"/>

</xml_diff>